<commit_message>
Add support for endnotes
</commit_message>
<xml_diff>
--- a/tests/test-data/endnotes.docx
+++ b/tests/test-data/endnotes.docx
@@ -66,8 +66,7 @@
       <w:r>
         <w:rPr/>
         <w:endnoteRef/>
-        <w:tab/>
-        <w:t>A tachyon walks into a bar.</w:t>
+        <w:t> A tachyon walks into a bar.</w:t>
       </w:r>
     </w:p>
   </w:endnote>
@@ -79,8 +78,7 @@
       <w:r>
         <w:rPr/>
         <w:endnoteRef/>
-        <w:tab/>
-        <w:t>Fin.</w:t>
+        <w:t> Fin.</w:t>
       </w:r>
     </w:p>
   </w:endnote>

</xml_diff>